<commit_message>
update resume with site link
</commit_message>
<xml_diff>
--- a/files/js_resume.docx
+++ b/files/js_resume.docx
@@ -7,8 +7,13 @@
         <w:pStyle w:val="Style2"/>
       </w:pPr>
       <w:r>
-        <w:t>Jesse Steltz</w:t>
-      </w:r>
+        <w:t xml:space="preserve">Jesse </w:t>
+      </w:r>
+      <w:proofErr w:type="spellStart"/>
+      <w:r>
+        <w:t>Steltz</w:t>
+      </w:r>
+      <w:proofErr w:type="spellEnd"/>
     </w:p>
     <w:p>
       <w:pPr>
@@ -53,8 +58,21 @@
           <w:sz w:val="24"/>
           <w:szCs w:val="24"/>
         </w:rPr>
-        <w:t>github.com/JesseFromPSU</w:t>
-      </w:r>
+        <w:t>github.com/</w:t>
+      </w:r>
+      <w:proofErr w:type="spellStart"/>
+      <w:r>
+        <w:rPr>
+          <w:rFonts w:ascii="Arial" w:hAnsi="Arial" w:cs="Arial"/>
+          <w:b/>
+          <w:bCs/>
+          <w:color w:val="443DCB"/>
+          <w:sz w:val="24"/>
+          <w:szCs w:val="24"/>
+        </w:rPr>
+        <w:t>JesseFromPSU</w:t>
+      </w:r>
+      <w:proofErr w:type="spellEnd"/>
     </w:p>
     <w:p>
       <w:pPr>
@@ -66,6 +84,30 @@
           <w:color w:val="443DCB"/>
           <w:sz w:val="24"/>
           <w:szCs w:val="24"/>
+        </w:rPr>
+      </w:pPr>
+      <w:r>
+        <w:rPr>
+          <w:rFonts w:ascii="Arial" w:hAnsi="Arial" w:cs="Arial"/>
+          <w:b/>
+          <w:bCs/>
+          <w:color w:val="443DCB"/>
+          <w:sz w:val="24"/>
+          <w:szCs w:val="24"/>
+        </w:rPr>
+        <w:t>jessesteltz.com</w:t>
+      </w:r>
+    </w:p>
+    <w:p>
+      <w:pPr>
+        <w:jc w:val="center"/>
+        <w:rPr>
+          <w:rFonts w:ascii="Arial" w:hAnsi="Arial" w:cs="Arial"/>
+          <w:b/>
+          <w:bCs/>
+          <w:color w:val="443DCB"/>
+          <w:sz w:val="24"/>
+          <w:szCs w:val="24"/>
           <w:u w:val="single"/>
         </w:rPr>
       </w:pPr>
@@ -78,7 +120,31 @@
           <w:sz w:val="24"/>
           <w:szCs w:val="24"/>
         </w:rPr>
-        <w:t>6000 Nuangola Road, Mountain Top, PA 18707</w:t>
+        <w:t xml:space="preserve">6000 </w:t>
+      </w:r>
+      <w:proofErr w:type="spellStart"/>
+      <w:r>
+        <w:rPr>
+          <w:rFonts w:ascii="Arial" w:hAnsi="Arial" w:cs="Arial"/>
+          <w:b/>
+          <w:bCs/>
+          <w:color w:val="443DCB"/>
+          <w:sz w:val="24"/>
+          <w:szCs w:val="24"/>
+        </w:rPr>
+        <w:t>Nuangola</w:t>
+      </w:r>
+      <w:proofErr w:type="spellEnd"/>
+      <w:r>
+        <w:rPr>
+          <w:rFonts w:ascii="Arial" w:hAnsi="Arial" w:cs="Arial"/>
+          <w:b/>
+          <w:bCs/>
+          <w:color w:val="443DCB"/>
+          <w:sz w:val="24"/>
+          <w:szCs w:val="24"/>
+        </w:rPr>
+        <w:t xml:space="preserve"> Road, Mountain Top, PA 18707</w:t>
       </w:r>
     </w:p>
     <w:p>
@@ -227,15 +293,27 @@
           <w:szCs w:val="24"/>
         </w:rPr>
       </w:pPr>
-      <w:r>
-        <w:rPr>
-          <w:rFonts w:ascii="Arial" w:hAnsi="Arial" w:cs="Arial"/>
-          <w:b/>
-          <w:bCs/>
-          <w:sz w:val="24"/>
-          <w:szCs w:val="24"/>
-        </w:rPr>
-        <w:t>Bachelor’s of Science in Information Sciences and Technology</w:t>
+      <w:proofErr w:type="spellStart"/>
+      <w:r>
+        <w:rPr>
+          <w:rFonts w:ascii="Arial" w:hAnsi="Arial" w:cs="Arial"/>
+          <w:b/>
+          <w:bCs/>
+          <w:sz w:val="24"/>
+          <w:szCs w:val="24"/>
+        </w:rPr>
+        <w:t>Bachelor’s</w:t>
+      </w:r>
+      <w:proofErr w:type="spellEnd"/>
+      <w:r>
+        <w:rPr>
+          <w:rFonts w:ascii="Arial" w:hAnsi="Arial" w:cs="Arial"/>
+          <w:b/>
+          <w:bCs/>
+          <w:sz w:val="24"/>
+          <w:szCs w:val="24"/>
+        </w:rPr>
+        <w:t xml:space="preserve"> of Science in Information Sciences and Technology</w:t>
       </w:r>
       <w:r>
         <w:rPr>
@@ -331,15 +409,29 @@
           <w:szCs w:val="24"/>
         </w:rPr>
       </w:pPr>
-      <w:r>
-        <w:rPr>
-          <w:rFonts w:ascii="Arial" w:hAnsi="Arial" w:cs="Arial"/>
-          <w:b/>
-          <w:bCs/>
-          <w:sz w:val="24"/>
-          <w:szCs w:val="24"/>
-        </w:rPr>
-        <w:t>Associate’s of Science in Computer Information Systems, Luzerne County Community College, 2015-2018</w:t>
+      <w:proofErr w:type="spellStart"/>
+      <w:proofErr w:type="gramStart"/>
+      <w:r>
+        <w:rPr>
+          <w:rFonts w:ascii="Arial" w:hAnsi="Arial" w:cs="Arial"/>
+          <w:b/>
+          <w:bCs/>
+          <w:sz w:val="24"/>
+          <w:szCs w:val="24"/>
+        </w:rPr>
+        <w:t>Associate’s</w:t>
+      </w:r>
+      <w:proofErr w:type="spellEnd"/>
+      <w:proofErr w:type="gramEnd"/>
+      <w:r>
+        <w:rPr>
+          <w:rFonts w:ascii="Arial" w:hAnsi="Arial" w:cs="Arial"/>
+          <w:b/>
+          <w:bCs/>
+          <w:sz w:val="24"/>
+          <w:szCs w:val="24"/>
+        </w:rPr>
+        <w:t xml:space="preserve"> of Science in Computer Information Systems, Luzerne County Community College, 2015-2018</w:t>
       </w:r>
     </w:p>
     <w:p>
@@ -375,7 +467,21 @@
         <w:rPr>
           <w:rFonts w:ascii="Arial" w:hAnsi="Arial" w:cs="Arial"/>
         </w:rPr>
-        <w:t>Graduated Cume Laude</w:t>
+        <w:t xml:space="preserve">Graduated </w:t>
+      </w:r>
+      <w:proofErr w:type="spellStart"/>
+      <w:r>
+        <w:rPr>
+          <w:rFonts w:ascii="Arial" w:hAnsi="Arial" w:cs="Arial"/>
+        </w:rPr>
+        <w:t>Cume</w:t>
+      </w:r>
+      <w:proofErr w:type="spellEnd"/>
+      <w:r>
+        <w:rPr>
+          <w:rFonts w:ascii="Arial" w:hAnsi="Arial" w:cs="Arial"/>
+        </w:rPr>
+        <w:t xml:space="preserve"> Laude</w:t>
       </w:r>
     </w:p>
     <w:p>
@@ -537,7 +643,25 @@
           <w:sz w:val="24"/>
           <w:szCs w:val="24"/>
         </w:rPr>
-        <w:t>NetBeans, Visio, Git, Adobe DreamWeaver, IntelliJ, and other programs to develop applications</w:t>
+        <w:t xml:space="preserve">NetBeans, Visio, Git, Adobe </w:t>
+      </w:r>
+      <w:proofErr w:type="spellStart"/>
+      <w:r>
+        <w:rPr>
+          <w:rFonts w:ascii="Arial" w:hAnsi="Arial" w:cs="Arial"/>
+          <w:sz w:val="24"/>
+          <w:szCs w:val="24"/>
+        </w:rPr>
+        <w:t>DreamWeaver</w:t>
+      </w:r>
+      <w:proofErr w:type="spellEnd"/>
+      <w:r>
+        <w:rPr>
+          <w:rFonts w:ascii="Arial" w:hAnsi="Arial" w:cs="Arial"/>
+          <w:sz w:val="24"/>
+          <w:szCs w:val="24"/>
+        </w:rPr>
+        <w:t>, IntelliJ, and other programs to develop applications</w:t>
       </w:r>
     </w:p>
     <w:p>

</xml_diff>